<commit_message>
Update ECE 298 F2019 Template 2 - Prototype Design.docx
</commit_message>
<xml_diff>
--- a/ECE 298 F2019 Template 2 - Prototype Design.docx
+++ b/ECE 298 F2019 Template 2 - Prototype Design.docx
@@ -437,14 +437,27 @@
       <w:r>
         <w:t xml:space="preserve">Table </w:t>
       </w:r>
-      <w:fldSimple w:instr=" SEQ Table \* ARABIC ">
-        <w:r>
-          <w:rPr>
-            <w:noProof/>
-          </w:rPr>
-          <w:t>1</w:t>
-        </w:r>
-      </w:fldSimple>
+      <w:r>
+        <w:fldChar w:fldCharType="begin"/>
+      </w:r>
+      <w:r>
+        <w:instrText xml:space="preserve"> SEQ Table \* ARABIC </w:instrText>
+      </w:r>
+      <w:r>
+        <w:fldChar w:fldCharType="separate"/>
+      </w:r>
+      <w:r>
+        <w:rPr>
+          <w:noProof/>
+        </w:rPr>
+        <w:t>1</w:t>
+      </w:r>
+      <w:r>
+        <w:rPr>
+          <w:noProof/>
+        </w:rPr>
+        <w:fldChar w:fldCharType="end"/>
+      </w:r>
       <w:bookmarkEnd w:id="0"/>
       <w:r>
         <w:t>: Necessary Design Changes</w:t>
@@ -580,19 +593,7 @@
               <w:cnfStyle w:val="000000000000" w:firstRow="0" w:lastRow="0" w:firstColumn="0" w:lastColumn="0" w:oddVBand="0" w:evenVBand="0" w:oddHBand="0" w:evenHBand="0" w:firstRowFirstColumn="0" w:firstRowLastColumn="0" w:lastRowFirstColumn="0" w:lastRowLastColumn="0"/>
             </w:pPr>
             <w:r>
-              <w:t xml:space="preserve">Added Ultrasonic Distance Sensor for </w:t>
-            </w:r>
-            <w:r>
-              <w:t>Back</w:t>
-            </w:r>
-            <w:r>
-              <w:t xml:space="preserve"> Directional Sensing (trig on pin 2.5, echo on pin </w:t>
-            </w:r>
-            <w:r>
-              <w:t>2</w:t>
-            </w:r>
-            <w:r>
-              <w:t>.7)</w:t>
+              <w:t>Added Ultrasonic Distance Sensor for Back Directional Sensing (trig on pin 2.5, echo on pin 2.7)</w:t>
             </w:r>
           </w:p>
         </w:tc>
@@ -732,14 +733,27 @@
       <w:r>
         <w:t xml:space="preserve">Table </w:t>
       </w:r>
-      <w:fldSimple w:instr=" SEQ Table \* ARABIC ">
-        <w:r>
-          <w:rPr>
-            <w:noProof/>
-          </w:rPr>
-          <w:t>2</w:t>
-        </w:r>
-      </w:fldSimple>
+      <w:r>
+        <w:fldChar w:fldCharType="begin"/>
+      </w:r>
+      <w:r>
+        <w:instrText xml:space="preserve"> SEQ Table \* ARABIC </w:instrText>
+      </w:r>
+      <w:r>
+        <w:fldChar w:fldCharType="separate"/>
+      </w:r>
+      <w:r>
+        <w:rPr>
+          <w:noProof/>
+        </w:rPr>
+        <w:t>2</w:t>
+      </w:r>
+      <w:r>
+        <w:rPr>
+          <w:noProof/>
+        </w:rPr>
+        <w:fldChar w:fldCharType="end"/>
+      </w:r>
       <w:bookmarkEnd w:id="1"/>
       <w:r>
         <w:t>: Important Notes</w:t>
@@ -899,8 +913,6 @@
             <w:r>
               <w:t>components in the board such as the timer. Using the examples helped demonstrate the usage of the component which helped in setting up the timer for the use of the bicycle sensors.</w:t>
             </w:r>
-            <w:bookmarkStart w:id="2" w:name="_GoBack"/>
-            <w:bookmarkEnd w:id="2"/>
           </w:p>
         </w:tc>
       </w:tr>
@@ -1237,19 +1249,32 @@
       <w:pPr>
         <w:pStyle w:val="TableCaption"/>
       </w:pPr>
-      <w:bookmarkStart w:id="3" w:name="_Ref10555501"/>
+      <w:bookmarkStart w:id="2" w:name="_Ref10555501"/>
       <w:r>
         <w:t xml:space="preserve">Table </w:t>
       </w:r>
-      <w:fldSimple w:instr=" SEQ Table \* ARABIC ">
-        <w:r>
-          <w:rPr>
-            <w:noProof/>
-          </w:rPr>
-          <w:t>3</w:t>
-        </w:r>
-      </w:fldSimple>
-      <w:bookmarkEnd w:id="3"/>
+      <w:r>
+        <w:fldChar w:fldCharType="begin"/>
+      </w:r>
+      <w:r>
+        <w:instrText xml:space="preserve"> SEQ Table \* ARABIC </w:instrText>
+      </w:r>
+      <w:r>
+        <w:fldChar w:fldCharType="separate"/>
+      </w:r>
+      <w:r>
+        <w:rPr>
+          <w:noProof/>
+        </w:rPr>
+        <w:t>3</w:t>
+      </w:r>
+      <w:r>
+        <w:rPr>
+          <w:noProof/>
+        </w:rPr>
+        <w:fldChar w:fldCharType="end"/>
+      </w:r>
+      <w:bookmarkEnd w:id="2"/>
       <w:r>
         <w:t xml:space="preserve">: </w:t>
       </w:r>
@@ -2080,19 +2105,32 @@
         <w:pStyle w:val="TableCaption"/>
         <w:ind w:left="360"/>
       </w:pPr>
-      <w:bookmarkStart w:id="4" w:name="_Ref10557769"/>
+      <w:bookmarkStart w:id="3" w:name="_Ref10557769"/>
       <w:r>
         <w:t xml:space="preserve">Table </w:t>
       </w:r>
-      <w:fldSimple w:instr=" SEQ Table \* ARABIC ">
-        <w:r>
-          <w:rPr>
-            <w:noProof/>
-          </w:rPr>
-          <w:t>4</w:t>
-        </w:r>
-      </w:fldSimple>
-      <w:bookmarkEnd w:id="4"/>
+      <w:r>
+        <w:fldChar w:fldCharType="begin"/>
+      </w:r>
+      <w:r>
+        <w:instrText xml:space="preserve"> SEQ Table \* ARABIC </w:instrText>
+      </w:r>
+      <w:r>
+        <w:fldChar w:fldCharType="separate"/>
+      </w:r>
+      <w:r>
+        <w:rPr>
+          <w:noProof/>
+        </w:rPr>
+        <w:t>4</w:t>
+      </w:r>
+      <w:r>
+        <w:rPr>
+          <w:noProof/>
+        </w:rPr>
+        <w:fldChar w:fldCharType="end"/>
+      </w:r>
+      <w:bookmarkEnd w:id="3"/>
       <w:r>
         <w:t>: Hardware Signal Connectivity</w:t>
       </w:r>
@@ -2190,7 +2228,7 @@
           </w:tcPr>
           <w:p>
             <w:r>
-              <w:t>PWM Out</w:t>
+              <w:t>Digital In</w:t>
             </w:r>
           </w:p>
         </w:tc>
@@ -2203,7 +2241,7 @@
               <w:cnfStyle w:val="000000100000" w:firstRow="0" w:lastRow="0" w:firstColumn="0" w:lastColumn="0" w:oddVBand="0" w:evenVBand="0" w:oddHBand="1" w:evenHBand="0" w:firstRowFirstColumn="0" w:firstRowLastColumn="0" w:lastRowFirstColumn="0" w:lastRowLastColumn="0"/>
             </w:pPr>
             <w:r>
-              <w:t>P1.7 (PWM)</w:t>
+              <w:t>P2.7 (I/O)</w:t>
             </w:r>
           </w:p>
         </w:tc>
@@ -2215,9 +2253,6 @@
             <w:pPr>
               <w:cnfStyle w:val="000000100000" w:firstRow="0" w:lastRow="0" w:firstColumn="0" w:lastColumn="0" w:oddVBand="0" w:evenVBand="0" w:oddHBand="1" w:evenHBand="0" w:firstRowFirstColumn="0" w:firstRowLastColumn="0" w:lastRowFirstColumn="0" w:lastRowLastColumn="0"/>
             </w:pPr>
-            <w:r>
-              <w:t>J2 pin 19</w:t>
-            </w:r>
           </w:p>
         </w:tc>
         <w:tc>
@@ -2229,15 +2264,7 @@
               <w:cnfStyle w:val="000000100000" w:firstRow="0" w:lastRow="0" w:firstColumn="0" w:lastColumn="0" w:oddVBand="0" w:evenVBand="0" w:oddHBand="1" w:evenHBand="0" w:firstRowFirstColumn="0" w:firstRowLastColumn="0" w:lastRowFirstColumn="0" w:lastRowLastColumn="0"/>
             </w:pPr>
             <w:r>
-              <w:t>U2 pin 4 (</w:t>
-            </w:r>
-            <w:proofErr w:type="spellStart"/>
-            <w:r>
-              <w:t>OpAmp</w:t>
-            </w:r>
-            <w:proofErr w:type="spellEnd"/>
-            <w:r>
-              <w:t xml:space="preserve"> V+)</w:t>
+              <w:t>Back Ultrasonic Sensor Out</w:t>
             </w:r>
           </w:p>
         </w:tc>
@@ -2248,11 +2275,7 @@
             <w:cnfStyle w:val="001000000000" w:firstRow="0" w:lastRow="0" w:firstColumn="1" w:lastColumn="0" w:oddVBand="0" w:evenVBand="0" w:oddHBand="0" w:evenHBand="0" w:firstRowFirstColumn="0" w:firstRowLastColumn="0" w:lastRowFirstColumn="0" w:lastRowLastColumn="0"/>
             <w:tcW w:w="1291" w:type="dxa"/>
           </w:tcPr>
-          <w:p>
-            <w:r>
-              <w:t>Analog In</w:t>
-            </w:r>
-          </w:p>
+          <w:p/>
         </w:tc>
         <w:tc>
           <w:tcPr>
@@ -2263,7 +2286,10 @@
               <w:cnfStyle w:val="000000000000" w:firstRow="0" w:lastRow="0" w:firstColumn="0" w:lastColumn="0" w:oddVBand="0" w:evenVBand="0" w:oddHBand="0" w:evenHBand="0" w:firstRowFirstColumn="0" w:firstRowLastColumn="0" w:lastRowFirstColumn="0" w:lastRowLastColumn="0"/>
             </w:pPr>
             <w:r>
-              <w:t>P8.0 (A8)</w:t>
+              <w:t xml:space="preserve">P1.7 </w:t>
+            </w:r>
+            <w:r>
+              <w:t>(I/O)</w:t>
             </w:r>
           </w:p>
         </w:tc>
@@ -2275,9 +2301,6 @@
             <w:pPr>
               <w:cnfStyle w:val="000000000000" w:firstRow="0" w:lastRow="0" w:firstColumn="0" w:lastColumn="0" w:oddVBand="0" w:evenVBand="0" w:oddHBand="0" w:evenHBand="0" w:firstRowFirstColumn="0" w:firstRowLastColumn="0" w:lastRowFirstColumn="0" w:lastRowLastColumn="0"/>
             </w:pPr>
-            <w:r>
-              <w:t>J1 pin 6</w:t>
-            </w:r>
           </w:p>
         </w:tc>
         <w:tc>
@@ -2289,7 +2312,7 @@
               <w:cnfStyle w:val="000000000000" w:firstRow="0" w:lastRow="0" w:firstColumn="0" w:lastColumn="0" w:oddVBand="0" w:evenVBand="0" w:oddHBand="0" w:evenHBand="0" w:firstRowFirstColumn="0" w:firstRowLastColumn="0" w:lastRowFirstColumn="0" w:lastRowLastColumn="0"/>
             </w:pPr>
             <w:r>
-              <w:t>Moisture sensor out</w:t>
+              <w:t>Front Ultrasonic Sensor Out</w:t>
             </w:r>
           </w:p>
         </w:tc>
@@ -2303,6 +2326,58 @@
             <w:cnfStyle w:val="001000000000" w:firstRow="0" w:lastRow="0" w:firstColumn="1" w:lastColumn="0" w:oddVBand="0" w:evenVBand="0" w:oddHBand="0" w:evenHBand="0" w:firstRowFirstColumn="0" w:firstRowLastColumn="0" w:lastRowFirstColumn="0" w:lastRowLastColumn="0"/>
             <w:tcW w:w="1291" w:type="dxa"/>
           </w:tcPr>
+          <w:p>
+            <w:r>
+              <w:t>Digital Out</w:t>
+            </w:r>
+          </w:p>
+        </w:tc>
+        <w:tc>
+          <w:tcPr>
+            <w:tcW w:w="2084" w:type="dxa"/>
+          </w:tcPr>
+          <w:p>
+            <w:pPr>
+              <w:cnfStyle w:val="000000100000" w:firstRow="0" w:lastRow="0" w:firstColumn="0" w:lastColumn="0" w:oddVBand="0" w:evenVBand="0" w:oddHBand="1" w:evenHBand="0" w:firstRowFirstColumn="0" w:firstRowLastColumn="0" w:lastRowFirstColumn="0" w:lastRowLastColumn="0"/>
+            </w:pPr>
+            <w:r>
+              <w:t xml:space="preserve">P2.5 </w:t>
+            </w:r>
+            <w:r>
+              <w:t>(I/O)</w:t>
+            </w:r>
+          </w:p>
+        </w:tc>
+        <w:tc>
+          <w:tcPr>
+            <w:tcW w:w="2170" w:type="dxa"/>
+          </w:tcPr>
+          <w:p>
+            <w:pPr>
+              <w:cnfStyle w:val="000000100000" w:firstRow="0" w:lastRow="0" w:firstColumn="0" w:lastColumn="0" w:oddVBand="0" w:evenVBand="0" w:oddHBand="1" w:evenHBand="0" w:firstRowFirstColumn="0" w:firstRowLastColumn="0" w:lastRowFirstColumn="0" w:lastRowLastColumn="0"/>
+            </w:pPr>
+          </w:p>
+        </w:tc>
+        <w:tc>
+          <w:tcPr>
+            <w:tcW w:w="3815" w:type="dxa"/>
+          </w:tcPr>
+          <w:p>
+            <w:pPr>
+              <w:cnfStyle w:val="000000100000" w:firstRow="0" w:lastRow="0" w:firstColumn="0" w:lastColumn="0" w:oddVBand="0" w:evenVBand="0" w:oddHBand="1" w:evenHBand="0" w:firstRowFirstColumn="0" w:firstRowLastColumn="0" w:lastRowFirstColumn="0" w:lastRowLastColumn="0"/>
+            </w:pPr>
+            <w:r>
+              <w:t>Ultrasonic Sensor Trigger</w:t>
+            </w:r>
+          </w:p>
+        </w:tc>
+      </w:tr>
+      <w:tr>
+        <w:tc>
+          <w:tcPr>
+            <w:cnfStyle w:val="001000000000" w:firstRow="0" w:lastRow="0" w:firstColumn="1" w:lastColumn="0" w:oddVBand="0" w:evenVBand="0" w:oddHBand="0" w:evenHBand="0" w:firstRowFirstColumn="0" w:firstRowLastColumn="0" w:lastRowFirstColumn="0" w:lastRowLastColumn="0"/>
+            <w:tcW w:w="1291" w:type="dxa"/>
+          </w:tcPr>
           <w:p/>
         </w:tc>
         <w:tc>
@@ -2311,8 +2386,65 @@
           </w:tcPr>
           <w:p>
             <w:pPr>
+              <w:cnfStyle w:val="000000000000" w:firstRow="0" w:lastRow="0" w:firstColumn="0" w:lastColumn="0" w:oddVBand="0" w:evenVBand="0" w:oddHBand="0" w:evenHBand="0" w:firstRowFirstColumn="0" w:firstRowLastColumn="0" w:lastRowFirstColumn="0" w:lastRowLastColumn="0"/>
+            </w:pPr>
+            <w:r>
+              <w:t xml:space="preserve">P5.2 </w:t>
+            </w:r>
+            <w:r>
+              <w:t>(I/O)</w:t>
+            </w:r>
+          </w:p>
+        </w:tc>
+        <w:tc>
+          <w:tcPr>
+            <w:tcW w:w="2170" w:type="dxa"/>
+          </w:tcPr>
+          <w:p>
+            <w:pPr>
+              <w:cnfStyle w:val="000000000000" w:firstRow="0" w:lastRow="0" w:firstColumn="0" w:lastColumn="0" w:oddVBand="0" w:evenVBand="0" w:oddHBand="0" w:evenHBand="0" w:firstRowFirstColumn="0" w:firstRowLastColumn="0" w:lastRowFirstColumn="0" w:lastRowLastColumn="0"/>
+            </w:pPr>
+          </w:p>
+        </w:tc>
+        <w:tc>
+          <w:tcPr>
+            <w:tcW w:w="3815" w:type="dxa"/>
+          </w:tcPr>
+          <w:p>
+            <w:pPr>
+              <w:cnfStyle w:val="000000000000" w:firstRow="0" w:lastRow="0" w:firstColumn="0" w:lastColumn="0" w:oddVBand="0" w:evenVBand="0" w:oddHBand="0" w:evenHBand="0" w:firstRowFirstColumn="0" w:firstRowLastColumn="0" w:lastRowFirstColumn="0" w:lastRowLastColumn="0"/>
+            </w:pPr>
+            <w:r>
+              <w:t>Buzzer Signal</w:t>
+            </w:r>
+          </w:p>
+        </w:tc>
+      </w:tr>
+      <w:tr>
+        <w:trPr>
+          <w:cnfStyle w:val="000000100000" w:firstRow="0" w:lastRow="0" w:firstColumn="0" w:lastColumn="0" w:oddVBand="0" w:evenVBand="0" w:oddHBand="1" w:evenHBand="0" w:firstRowFirstColumn="0" w:firstRowLastColumn="0" w:lastRowFirstColumn="0" w:lastRowLastColumn="0"/>
+        </w:trPr>
+        <w:tc>
+          <w:tcPr>
+            <w:cnfStyle w:val="001000000000" w:firstRow="0" w:lastRow="0" w:firstColumn="1" w:lastColumn="0" w:oddVBand="0" w:evenVBand="0" w:oddHBand="0" w:evenHBand="0" w:firstRowFirstColumn="0" w:firstRowLastColumn="0" w:lastRowFirstColumn="0" w:lastRowLastColumn="0"/>
+            <w:tcW w:w="1291" w:type="dxa"/>
+          </w:tcPr>
+          <w:p/>
+        </w:tc>
+        <w:tc>
+          <w:tcPr>
+            <w:tcW w:w="2084" w:type="dxa"/>
+          </w:tcPr>
+          <w:p>
+            <w:pPr>
               <w:cnfStyle w:val="000000100000" w:firstRow="0" w:lastRow="0" w:firstColumn="0" w:lastColumn="0" w:oddVBand="0" w:evenVBand="0" w:oddHBand="1" w:evenHBand="0" w:firstRowFirstColumn="0" w:firstRowLastColumn="0" w:lastRowFirstColumn="0" w:lastRowLastColumn="0"/>
             </w:pPr>
+            <w:r>
+              <w:t xml:space="preserve">P5.3 </w:t>
+            </w:r>
+            <w:r>
+              <w:t>(I/O)</w:t>
+            </w:r>
           </w:p>
         </w:tc>
         <w:tc>
@@ -2333,6 +2465,254 @@
             <w:pPr>
               <w:cnfStyle w:val="000000100000" w:firstRow="0" w:lastRow="0" w:firstColumn="0" w:lastColumn="0" w:oddVBand="0" w:evenVBand="0" w:oddHBand="1" w:evenHBand="0" w:firstRowFirstColumn="0" w:firstRowLastColumn="0" w:lastRowFirstColumn="0" w:lastRowLastColumn="0"/>
             </w:pPr>
+            <w:r>
+              <w:t>Green LED</w:t>
+            </w:r>
+          </w:p>
+        </w:tc>
+      </w:tr>
+      <w:tr>
+        <w:tc>
+          <w:tcPr>
+            <w:cnfStyle w:val="001000000000" w:firstRow="0" w:lastRow="0" w:firstColumn="1" w:lastColumn="0" w:oddVBand="0" w:evenVBand="0" w:oddHBand="0" w:evenHBand="0" w:firstRowFirstColumn="0" w:firstRowLastColumn="0" w:lastRowFirstColumn="0" w:lastRowLastColumn="0"/>
+            <w:tcW w:w="1291" w:type="dxa"/>
+          </w:tcPr>
+          <w:p/>
+        </w:tc>
+        <w:tc>
+          <w:tcPr>
+            <w:tcW w:w="2084" w:type="dxa"/>
+          </w:tcPr>
+          <w:p>
+            <w:pPr>
+              <w:cnfStyle w:val="000000000000" w:firstRow="0" w:lastRow="0" w:firstColumn="0" w:lastColumn="0" w:oddVBand="0" w:evenVBand="0" w:oddHBand="0" w:evenHBand="0" w:firstRowFirstColumn="0" w:firstRowLastColumn="0" w:lastRowFirstColumn="0" w:lastRowLastColumn="0"/>
+            </w:pPr>
+            <w:r>
+              <w:t xml:space="preserve">P1.3 </w:t>
+            </w:r>
+            <w:r>
+              <w:t>(I/O)</w:t>
+            </w:r>
+          </w:p>
+        </w:tc>
+        <w:tc>
+          <w:tcPr>
+            <w:tcW w:w="2170" w:type="dxa"/>
+          </w:tcPr>
+          <w:p>
+            <w:pPr>
+              <w:cnfStyle w:val="000000000000" w:firstRow="0" w:lastRow="0" w:firstColumn="0" w:lastColumn="0" w:oddVBand="0" w:evenVBand="0" w:oddHBand="0" w:evenHBand="0" w:firstRowFirstColumn="0" w:firstRowLastColumn="0" w:lastRowFirstColumn="0" w:lastRowLastColumn="0"/>
+            </w:pPr>
+          </w:p>
+        </w:tc>
+        <w:tc>
+          <w:tcPr>
+            <w:tcW w:w="3815" w:type="dxa"/>
+          </w:tcPr>
+          <w:p>
+            <w:pPr>
+              <w:cnfStyle w:val="000000000000" w:firstRow="0" w:lastRow="0" w:firstColumn="0" w:lastColumn="0" w:oddVBand="0" w:evenVBand="0" w:oddHBand="0" w:evenHBand="0" w:firstRowFirstColumn="0" w:firstRowLastColumn="0" w:lastRowFirstColumn="0" w:lastRowLastColumn="0"/>
+            </w:pPr>
+            <w:r>
+              <w:t>Yellow LED</w:t>
+            </w:r>
+          </w:p>
+        </w:tc>
+      </w:tr>
+      <w:tr>
+        <w:trPr>
+          <w:cnfStyle w:val="000000100000" w:firstRow="0" w:lastRow="0" w:firstColumn="0" w:lastColumn="0" w:oddVBand="0" w:evenVBand="0" w:oddHBand="1" w:evenHBand="0" w:firstRowFirstColumn="0" w:firstRowLastColumn="0" w:lastRowFirstColumn="0" w:lastRowLastColumn="0"/>
+        </w:trPr>
+        <w:tc>
+          <w:tcPr>
+            <w:cnfStyle w:val="001000000000" w:firstRow="0" w:lastRow="0" w:firstColumn="1" w:lastColumn="0" w:oddVBand="0" w:evenVBand="0" w:oddHBand="0" w:evenHBand="0" w:firstRowFirstColumn="0" w:firstRowLastColumn="0" w:lastRowFirstColumn="0" w:lastRowLastColumn="0"/>
+            <w:tcW w:w="1291" w:type="dxa"/>
+          </w:tcPr>
+          <w:p/>
+        </w:tc>
+        <w:tc>
+          <w:tcPr>
+            <w:tcW w:w="2084" w:type="dxa"/>
+          </w:tcPr>
+          <w:p>
+            <w:pPr>
+              <w:cnfStyle w:val="000000100000" w:firstRow="0" w:lastRow="0" w:firstColumn="0" w:lastColumn="0" w:oddVBand="0" w:evenVBand="0" w:oddHBand="1" w:evenHBand="0" w:firstRowFirstColumn="0" w:firstRowLastColumn="0" w:lastRowFirstColumn="0" w:lastRowLastColumn="0"/>
+            </w:pPr>
+            <w:r>
+              <w:t xml:space="preserve">P1.4 </w:t>
+            </w:r>
+            <w:r>
+              <w:t>(I/O)</w:t>
+            </w:r>
+          </w:p>
+        </w:tc>
+        <w:tc>
+          <w:tcPr>
+            <w:tcW w:w="2170" w:type="dxa"/>
+          </w:tcPr>
+          <w:p>
+            <w:pPr>
+              <w:cnfStyle w:val="000000100000" w:firstRow="0" w:lastRow="0" w:firstColumn="0" w:lastColumn="0" w:oddVBand="0" w:evenVBand="0" w:oddHBand="1" w:evenHBand="0" w:firstRowFirstColumn="0" w:firstRowLastColumn="0" w:lastRowFirstColumn="0" w:lastRowLastColumn="0"/>
+            </w:pPr>
+          </w:p>
+        </w:tc>
+        <w:tc>
+          <w:tcPr>
+            <w:tcW w:w="3815" w:type="dxa"/>
+          </w:tcPr>
+          <w:p>
+            <w:pPr>
+              <w:cnfStyle w:val="000000100000" w:firstRow="0" w:lastRow="0" w:firstColumn="0" w:lastColumn="0" w:oddVBand="0" w:evenVBand="0" w:oddHBand="1" w:evenHBand="0" w:firstRowFirstColumn="0" w:firstRowLastColumn="0" w:lastRowFirstColumn="0" w:lastRowLastColumn="0"/>
+            </w:pPr>
+            <w:r>
+              <w:t>Orange LED</w:t>
+            </w:r>
+          </w:p>
+        </w:tc>
+      </w:tr>
+      <w:tr>
+        <w:tc>
+          <w:tcPr>
+            <w:cnfStyle w:val="001000000000" w:firstRow="0" w:lastRow="0" w:firstColumn="1" w:lastColumn="0" w:oddVBand="0" w:evenVBand="0" w:oddHBand="0" w:evenHBand="0" w:firstRowFirstColumn="0" w:firstRowLastColumn="0" w:lastRowFirstColumn="0" w:lastRowLastColumn="0"/>
+            <w:tcW w:w="1291" w:type="dxa"/>
+          </w:tcPr>
+          <w:p/>
+        </w:tc>
+        <w:tc>
+          <w:tcPr>
+            <w:tcW w:w="2084" w:type="dxa"/>
+          </w:tcPr>
+          <w:p>
+            <w:pPr>
+              <w:cnfStyle w:val="000000000000" w:firstRow="0" w:lastRow="0" w:firstColumn="0" w:lastColumn="0" w:oddVBand="0" w:evenVBand="0" w:oddHBand="0" w:evenHBand="0" w:firstRowFirstColumn="0" w:firstRowLastColumn="0" w:lastRowFirstColumn="0" w:lastRowLastColumn="0"/>
+            </w:pPr>
+            <w:r>
+              <w:t xml:space="preserve">P1.5 </w:t>
+            </w:r>
+            <w:r>
+              <w:t>(I/O)</w:t>
+            </w:r>
+          </w:p>
+        </w:tc>
+        <w:tc>
+          <w:tcPr>
+            <w:tcW w:w="2170" w:type="dxa"/>
+          </w:tcPr>
+          <w:p>
+            <w:pPr>
+              <w:cnfStyle w:val="000000000000" w:firstRow="0" w:lastRow="0" w:firstColumn="0" w:lastColumn="0" w:oddVBand="0" w:evenVBand="0" w:oddHBand="0" w:evenHBand="0" w:firstRowFirstColumn="0" w:firstRowLastColumn="0" w:lastRowFirstColumn="0" w:lastRowLastColumn="0"/>
+            </w:pPr>
+          </w:p>
+        </w:tc>
+        <w:tc>
+          <w:tcPr>
+            <w:tcW w:w="3815" w:type="dxa"/>
+          </w:tcPr>
+          <w:p>
+            <w:pPr>
+              <w:cnfStyle w:val="000000000000" w:firstRow="0" w:lastRow="0" w:firstColumn="0" w:lastColumn="0" w:oddVBand="0" w:evenVBand="0" w:oddHBand="0" w:evenHBand="0" w:firstRowFirstColumn="0" w:firstRowLastColumn="0" w:lastRowFirstColumn="0" w:lastRowLastColumn="0"/>
+            </w:pPr>
+            <w:r>
+              <w:t>Red LED</w:t>
+            </w:r>
+          </w:p>
+        </w:tc>
+      </w:tr>
+      <w:tr>
+        <w:trPr>
+          <w:cnfStyle w:val="000000100000" w:firstRow="0" w:lastRow="0" w:firstColumn="0" w:lastColumn="0" w:oddVBand="0" w:evenVBand="0" w:oddHBand="1" w:evenHBand="0" w:firstRowFirstColumn="0" w:firstRowLastColumn="0" w:lastRowFirstColumn="0" w:lastRowLastColumn="0"/>
+        </w:trPr>
+        <w:tc>
+          <w:tcPr>
+            <w:cnfStyle w:val="001000000000" w:firstRow="0" w:lastRow="0" w:firstColumn="1" w:lastColumn="0" w:oddVBand="0" w:evenVBand="0" w:oddHBand="0" w:evenHBand="0" w:firstRowFirstColumn="0" w:firstRowLastColumn="0" w:lastRowFirstColumn="0" w:lastRowLastColumn="0"/>
+            <w:tcW w:w="1291" w:type="dxa"/>
+          </w:tcPr>
+          <w:p>
+            <w:r>
+              <w:t>Power</w:t>
+            </w:r>
+          </w:p>
+        </w:tc>
+        <w:tc>
+          <w:tcPr>
+            <w:tcW w:w="2084" w:type="dxa"/>
+          </w:tcPr>
+          <w:p>
+            <w:pPr>
+              <w:cnfStyle w:val="000000100000" w:firstRow="0" w:lastRow="0" w:firstColumn="0" w:lastColumn="0" w:oddVBand="0" w:evenVBand="0" w:oddHBand="1" w:evenHBand="0" w:firstRowFirstColumn="0" w:firstRowLastColumn="0" w:lastRowFirstColumn="0" w:lastRowLastColumn="0"/>
+            </w:pPr>
+            <w:r>
+              <w:t>5V</w:t>
+            </w:r>
+          </w:p>
+        </w:tc>
+        <w:tc>
+          <w:tcPr>
+            <w:tcW w:w="2170" w:type="dxa"/>
+          </w:tcPr>
+          <w:p>
+            <w:pPr>
+              <w:cnfStyle w:val="000000100000" w:firstRow="0" w:lastRow="0" w:firstColumn="0" w:lastColumn="0" w:oddVBand="0" w:evenVBand="0" w:oddHBand="1" w:evenHBand="0" w:firstRowFirstColumn="0" w:firstRowLastColumn="0" w:lastRowFirstColumn="0" w:lastRowLastColumn="0"/>
+            </w:pPr>
+          </w:p>
+        </w:tc>
+        <w:tc>
+          <w:tcPr>
+            <w:tcW w:w="3815" w:type="dxa"/>
+          </w:tcPr>
+          <w:p>
+            <w:pPr>
+              <w:cnfStyle w:val="000000100000" w:firstRow="0" w:lastRow="0" w:firstColumn="0" w:lastColumn="0" w:oddVBand="0" w:evenVBand="0" w:oddHBand="1" w:evenHBand="0" w:firstRowFirstColumn="0" w:firstRowLastColumn="0" w:lastRowFirstColumn="0" w:lastRowLastColumn="0"/>
+            </w:pPr>
+            <w:r>
+              <w:t>5V</w:t>
+            </w:r>
+          </w:p>
+        </w:tc>
+      </w:tr>
+      <w:tr>
+        <w:trPr>
+          <w:trHeight w:val="40"/>
+        </w:trPr>
+        <w:tc>
+          <w:tcPr>
+            <w:tcW w:w="1291" w:type="dxa"/>
+          </w:tcPr>
+          <w:p>
+            <w:pPr>
+              <w:cnfStyle w:val="001000000000" w:firstRow="0" w:lastRow="0" w:firstColumn="1" w:lastColumn="0" w:oddVBand="0" w:evenVBand="0" w:oddHBand="0" w:evenHBand="0" w:firstRowFirstColumn="0" w:firstRowLastColumn="0" w:lastRowFirstColumn="0" w:lastRowLastColumn="0"/>
+            </w:pPr>
+            <w:r>
+              <w:t>Ground</w:t>
+            </w:r>
+          </w:p>
+        </w:tc>
+        <w:tc>
+          <w:tcPr>
+            <w:tcW w:w="2084" w:type="dxa"/>
+          </w:tcPr>
+          <w:p>
+            <w:r>
+              <w:t>GND</w:t>
+            </w:r>
+          </w:p>
+        </w:tc>
+        <w:tc>
+          <w:tcPr>
+            <w:tcW w:w="2170" w:type="dxa"/>
+          </w:tcPr>
+          <w:p/>
+        </w:tc>
+        <w:tc>
+          <w:tcPr>
+            <w:tcW w:w="3815" w:type="dxa"/>
+          </w:tcPr>
+          <w:p>
+            <w:r>
+              <w:t>GND</w:t>
+            </w:r>
+            <w:bookmarkStart w:id="4" w:name="_GoBack"/>
+            <w:bookmarkEnd w:id="4"/>
           </w:p>
         </w:tc>
       </w:tr>
@@ -2415,11 +2795,21 @@
     <w:r>
       <w:t xml:space="preserve"> of </w:t>
     </w:r>
-    <w:fldSimple w:instr=" NUMPAGES   \* MERGEFORMAT ">
-      <w:r>
-        <w:t>3</w:t>
-      </w:r>
-    </w:fldSimple>
+    <w:r>
+      <w:fldChar w:fldCharType="begin"/>
+    </w:r>
+    <w:r>
+      <w:instrText xml:space="preserve"> NUMPAGES   \* MERGEFORMAT </w:instrText>
+    </w:r>
+    <w:r>
+      <w:fldChar w:fldCharType="separate"/>
+    </w:r>
+    <w:r>
+      <w:t>3</w:t>
+    </w:r>
+    <w:r>
+      <w:fldChar w:fldCharType="end"/>
+    </w:r>
   </w:p>
 </w:ftr>
 </file>
@@ -2451,21 +2841,11 @@
     <w:r>
       <w:t xml:space="preserve"> of </w:t>
     </w:r>
-    <w:r>
-      <w:fldChar w:fldCharType="begin"/>
-    </w:r>
-    <w:r>
-      <w:instrText xml:space="preserve"> NUMPAGES   \* MERGEFORMAT </w:instrText>
-    </w:r>
-    <w:r>
-      <w:fldChar w:fldCharType="separate"/>
-    </w:r>
-    <w:r>
-      <w:t>2</w:t>
-    </w:r>
-    <w:r>
-      <w:fldChar w:fldCharType="end"/>
-    </w:r>
+    <w:fldSimple w:instr=" NUMPAGES   \* MERGEFORMAT ">
+      <w:r>
+        <w:t>2</w:t>
+      </w:r>
+    </w:fldSimple>
   </w:p>
 </w:ftr>
 </file>
@@ -6222,6 +6602,7 @@
     <w:rsid w:val="00D6657D"/>
     <w:rsid w:val="00D67B66"/>
     <w:rsid w:val="00D818F5"/>
+    <w:rsid w:val="00FA1CBA"/>
   </w:rsids>
   <m:mathPr>
     <m:mathFont m:val="Cambria Math"/>
@@ -7001,7 +7382,7 @@
 </file>
 
 <file path=customXml/itemProps1.xml><?xml version="1.0" encoding="utf-8"?>
-<ds:datastoreItem xmlns:ds="http://schemas.openxmlformats.org/officeDocument/2006/customXml" ds:itemID="{D28FF90F-42C8-4703-A62B-B34EA966094C}">
+<ds:datastoreItem xmlns:ds="http://schemas.openxmlformats.org/officeDocument/2006/customXml" ds:itemID="{C5451458-4382-4FFF-840F-377655032091}">
   <ds:schemaRefs>
     <ds:schemaRef ds:uri="http://schemas.openxmlformats.org/officeDocument/2006/bibliography"/>
   </ds:schemaRefs>

</xml_diff>